<commit_message>
Reordered project variable access from accessDB
</commit_message>
<xml_diff>
--- a/ContractApplikation/Output/New.docx
+++ b/ContractApplikation/Output/New.docx
@@ -6184,20 +6184,229 @@
         <w:rPr/>
       </w:pPr>
     </w:p>
-    <w:p>
-      <w:pPr>
-        <w:spacing/>
-        <w:ind w:firstLine="139"/>
-        <w:jc w:val="center"/>
-        <w:rPr/>
-      </w:pPr>
-      <w:bookmarkStart w:id="78" w:name="TabelleKosten"/>
-      <w:r>
-        <w:rPr/>
-        <w:t xml:space="preserve">[Projekt_TabelleKosten]</w:t>
-      </w:r>
-      <w:bookmarkEnd w:id="78"/>
-    </w:p>
+    <w:tbl>
+      <w:tblPr>
+        <w:tblStyle w:val="TableGrid"/>
+        <w:tblLook w:val="04A0" w:firstRow="1" w:lastRow="0" w:firstColumn="1" w:lastColumn="0" w:noHBand="0" w:noVBand="1"/>
+        <w:tblDescription w:val=""/>
+        <w:tblW w:w="0" w:type="auto"/>
+        <w:jc w:val="left"/>
+        <w:tblInd w:w="0" w:type="dxa"/>
+        <w:tblBorders>
+          <w:top w:val="single" w:sz="4" w:space="0" w:color="auto"/>
+          <w:left w:val="single" w:sz="4" w:space="0" w:color="auto"/>
+          <w:bottom w:val="single" w:sz="4" w:space="0" w:color="auto"/>
+          <w:right w:val="single" w:sz="4" w:space="0" w:color="auto"/>
+          <w:insideH w:val="single" w:sz="4" w:space="0" w:color="auto"/>
+          <w:insideV w:val="single" w:sz="4" w:space="0" w:color="auto"/>
+          <w:tl2br w:val="none" w:sz="0" w:space="0" w:color="auto"/>
+          <w:tr2bl w:val="none" w:sz="0" w:space="0" w:color="auto"/>
+        </w:tblBorders>
+      </w:tblPr>
+      <w:tblGrid>
+        <w:gridCol w:w="3288"/>
+        <w:gridCol w:w="3288"/>
+        <w:gridCol w:w="3288"/>
+      </w:tblGrid>
+      <w:tr>
+        <w:trPr/>
+        <w:tc>
+          <w:tcPr>
+            <w:tcW w:type="dxa" w:w="3288"/>
+            <w:tcBorders>
+              <w:top w:val="none" w:sz="0" w:space="0" w:color="auto"/>
+              <w:left w:val="none" w:sz="0" w:space="0" w:color="auto"/>
+              <w:bottom w:val="none" w:sz="0" w:space="0" w:color="auto"/>
+              <w:right w:val="none" w:sz="0" w:space="0" w:color="auto"/>
+              <w:insideH w:val="none" w:sz="0" w:space="0" w:color="auto"/>
+              <w:insideV w:val="none" w:sz="0" w:space="0" w:color="auto"/>
+              <w:tl2br w:val="none" w:sz="0" w:space="0" w:color="auto"/>
+              <w:tr2bl w:val="none" w:sz="0" w:space="0" w:color="auto"/>
+            </w:tcBorders>
+          </w:tcPr>
+          <w:p>
+            <w:pPr>
+              <w:pStyle w:val="Normal"/>
+              <w:rPr/>
+            </w:pPr>
+          </w:p>
+        </w:tc>
+        <w:tc>
+          <w:tcPr>
+            <w:tcW w:type="dxa" w:w="3288"/>
+            <w:tcBorders>
+              <w:top w:val="none" w:sz="0" w:space="0" w:color="auto"/>
+              <w:left w:val="none" w:sz="0" w:space="0" w:color="auto"/>
+              <w:bottom w:val="none" w:sz="0" w:space="0" w:color="auto"/>
+              <w:right w:val="none" w:sz="0" w:space="0" w:color="auto"/>
+              <w:insideH w:val="none" w:sz="0" w:space="0" w:color="auto"/>
+              <w:insideV w:val="none" w:sz="0" w:space="0" w:color="auto"/>
+              <w:tl2br w:val="none" w:sz="0" w:space="0" w:color="auto"/>
+              <w:tr2bl w:val="none" w:sz="0" w:space="0" w:color="auto"/>
+            </w:tcBorders>
+          </w:tcPr>
+          <w:p>
+            <w:pPr>
+              <w:pStyle w:val="Normal"/>
+              <w:rPr/>
+            </w:pPr>
+          </w:p>
+        </w:tc>
+        <w:tc>
+          <w:tcPr>
+            <w:tcW w:type="dxa" w:w="3288"/>
+            <w:tcBorders>
+              <w:top w:val="none" w:sz="0" w:space="0" w:color="auto"/>
+              <w:left w:val="none" w:sz="0" w:space="0" w:color="auto"/>
+              <w:bottom w:val="none" w:sz="0" w:space="0" w:color="auto"/>
+              <w:right w:val="none" w:sz="0" w:space="0" w:color="auto"/>
+              <w:insideH w:val="none" w:sz="0" w:space="0" w:color="auto"/>
+              <w:insideV w:val="none" w:sz="0" w:space="0" w:color="auto"/>
+              <w:tl2br w:val="none" w:sz="0" w:space="0" w:color="auto"/>
+              <w:tr2bl w:val="none" w:sz="0" w:space="0" w:color="auto"/>
+            </w:tcBorders>
+          </w:tcPr>
+          <w:p>
+            <w:pPr>
+              <w:pStyle w:val="Normal"/>
+              <w:rPr/>
+            </w:pPr>
+          </w:p>
+        </w:tc>
+      </w:tr>
+      <w:tr>
+        <w:trPr/>
+        <w:tc>
+          <w:tcPr>
+            <w:tcW w:type="dxa" w:w="3288"/>
+            <w:tcBorders>
+              <w:top w:val="none" w:sz="0" w:space="0" w:color="auto"/>
+              <w:left w:val="none" w:sz="0" w:space="0" w:color="auto"/>
+              <w:bottom w:val="none" w:sz="0" w:space="0" w:color="auto"/>
+              <w:right w:val="none" w:sz="0" w:space="0" w:color="auto"/>
+              <w:insideH w:val="none" w:sz="0" w:space="0" w:color="auto"/>
+              <w:insideV w:val="none" w:sz="0" w:space="0" w:color="auto"/>
+              <w:tl2br w:val="none" w:sz="0" w:space="0" w:color="auto"/>
+              <w:tr2bl w:val="none" w:sz="0" w:space="0" w:color="auto"/>
+            </w:tcBorders>
+          </w:tcPr>
+          <w:p>
+            <w:pPr>
+              <w:pStyle w:val="Normal"/>
+              <w:rPr/>
+            </w:pPr>
+          </w:p>
+        </w:tc>
+        <w:tc>
+          <w:tcPr>
+            <w:tcW w:type="dxa" w:w="3288"/>
+            <w:tcBorders>
+              <w:top w:val="none" w:sz="0" w:space="0" w:color="auto"/>
+              <w:left w:val="none" w:sz="0" w:space="0" w:color="auto"/>
+              <w:bottom w:val="none" w:sz="0" w:space="0" w:color="auto"/>
+              <w:right w:val="none" w:sz="0" w:space="0" w:color="auto"/>
+              <w:insideH w:val="none" w:sz="0" w:space="0" w:color="auto"/>
+              <w:insideV w:val="none" w:sz="0" w:space="0" w:color="auto"/>
+              <w:tl2br w:val="none" w:sz="0" w:space="0" w:color="auto"/>
+              <w:tr2bl w:val="none" w:sz="0" w:space="0" w:color="auto"/>
+            </w:tcBorders>
+          </w:tcPr>
+          <w:p>
+            <w:pPr>
+              <w:pStyle w:val="Normal"/>
+              <w:rPr/>
+            </w:pPr>
+          </w:p>
+        </w:tc>
+        <w:tc>
+          <w:tcPr>
+            <w:tcW w:type="dxa" w:w="3288"/>
+            <w:tcBorders>
+              <w:top w:val="none" w:sz="0" w:space="0" w:color="auto"/>
+              <w:left w:val="none" w:sz="0" w:space="0" w:color="auto"/>
+              <w:bottom w:val="none" w:sz="0" w:space="0" w:color="auto"/>
+              <w:right w:val="none" w:sz="0" w:space="0" w:color="auto"/>
+              <w:insideH w:val="none" w:sz="0" w:space="0" w:color="auto"/>
+              <w:insideV w:val="none" w:sz="0" w:space="0" w:color="auto"/>
+              <w:tl2br w:val="none" w:sz="0" w:space="0" w:color="auto"/>
+              <w:tr2bl w:val="none" w:sz="0" w:space="0" w:color="auto"/>
+            </w:tcBorders>
+          </w:tcPr>
+          <w:p>
+            <w:pPr>
+              <w:pStyle w:val="Normal"/>
+              <w:rPr/>
+            </w:pPr>
+          </w:p>
+        </w:tc>
+      </w:tr>
+      <w:tr>
+        <w:trPr/>
+        <w:tc>
+          <w:tcPr>
+            <w:tcW w:type="dxa" w:w="3288"/>
+            <w:tcBorders>
+              <w:top w:val="none" w:sz="0" w:space="0" w:color="auto"/>
+              <w:left w:val="none" w:sz="0" w:space="0" w:color="auto"/>
+              <w:bottom w:val="none" w:sz="0" w:space="0" w:color="auto"/>
+              <w:right w:val="none" w:sz="0" w:space="0" w:color="auto"/>
+              <w:insideH w:val="none" w:sz="0" w:space="0" w:color="auto"/>
+              <w:insideV w:val="none" w:sz="0" w:space="0" w:color="auto"/>
+              <w:tl2br w:val="none" w:sz="0" w:space="0" w:color="auto"/>
+              <w:tr2bl w:val="none" w:sz="0" w:space="0" w:color="auto"/>
+            </w:tcBorders>
+          </w:tcPr>
+          <w:p>
+            <w:pPr>
+              <w:pStyle w:val="Normal"/>
+              <w:rPr/>
+            </w:pPr>
+          </w:p>
+        </w:tc>
+        <w:tc>
+          <w:tcPr>
+            <w:tcW w:type="dxa" w:w="3288"/>
+            <w:tcBorders>
+              <w:top w:val="none" w:sz="0" w:space="0" w:color="auto"/>
+              <w:left w:val="none" w:sz="0" w:space="0" w:color="auto"/>
+              <w:bottom w:val="none" w:sz="0" w:space="0" w:color="auto"/>
+              <w:right w:val="none" w:sz="0" w:space="0" w:color="auto"/>
+              <w:insideH w:val="none" w:sz="0" w:space="0" w:color="auto"/>
+              <w:insideV w:val="none" w:sz="0" w:space="0" w:color="auto"/>
+              <w:tl2br w:val="none" w:sz="0" w:space="0" w:color="auto"/>
+              <w:tr2bl w:val="none" w:sz="0" w:space="0" w:color="auto"/>
+            </w:tcBorders>
+          </w:tcPr>
+          <w:p>
+            <w:pPr>
+              <w:pStyle w:val="Normal"/>
+              <w:rPr/>
+            </w:pPr>
+          </w:p>
+        </w:tc>
+        <w:tc>
+          <w:tcPr>
+            <w:tcW w:type="dxa" w:w="3288"/>
+            <w:tcBorders>
+              <w:top w:val="none" w:sz="0" w:space="0" w:color="auto"/>
+              <w:left w:val="none" w:sz="0" w:space="0" w:color="auto"/>
+              <w:bottom w:val="none" w:sz="0" w:space="0" w:color="auto"/>
+              <w:right w:val="none" w:sz="0" w:space="0" w:color="auto"/>
+              <w:insideH w:val="none" w:sz="0" w:space="0" w:color="auto"/>
+              <w:insideV w:val="none" w:sz="0" w:space="0" w:color="auto"/>
+              <w:tl2br w:val="none" w:sz="0" w:space="0" w:color="auto"/>
+              <w:tr2bl w:val="none" w:sz="0" w:space="0" w:color="auto"/>
+            </w:tcBorders>
+          </w:tcPr>
+          <w:p>
+            <w:pPr>
+              <w:pStyle w:val="Normal"/>
+              <w:rPr/>
+            </w:pPr>
+          </w:p>
+        </w:tc>
+      </w:tr>
+    </w:tbl>
     <w:p>
       <w:pPr>
         <w:spacing/>
@@ -6232,7 +6441,7 @@
           <w:sz w:val="20"/>
         </w:rPr>
       </w:pPr>
-      <w:bookmarkStart w:id="79" w:name="AGB_Text"/>
+      <w:bookmarkStart w:id="78" w:name="AGB_Text"/>
       <w:r>
         <w:rPr>
           <w:rStyle w:val="Hervorhebung"/>
@@ -6287,7 +6496,7 @@
         </w:rPr>
         <w:fldChar w:fldCharType="end"/>
       </w:r>
-      <w:bookmarkEnd w:id="79"/>
+      <w:bookmarkEnd w:id="78"/>
     </w:p>
     <w:p>
       <w:pPr>
@@ -6296,14 +6505,14 @@
         <w:ind w:left="426" w:hanging="426"/>
         <w:rPr/>
       </w:pPr>
-      <w:bookmarkStart w:id="80" w:name="_Toc372806279"/>
-      <w:bookmarkStart w:id="81" w:name="_Toc372807720"/>
-      <w:bookmarkStart w:id="82" w:name="_Toc372808301"/>
-      <w:bookmarkStart w:id="83" w:name="_Toc454977906"/>
-      <w:bookmarkStart w:id="84" w:name="_Toc372806280"/>
-      <w:bookmarkStart w:id="85" w:name="_Toc372807721"/>
-      <w:bookmarkStart w:id="86" w:name="_Toc372808302"/>
-      <w:bookmarkStart w:id="87" w:name="_Toc454977907"/>
+      <w:bookmarkStart w:id="79" w:name="_Toc372806279"/>
+      <w:bookmarkStart w:id="80" w:name="_Toc372807720"/>
+      <w:bookmarkStart w:id="81" w:name="_Toc372808301"/>
+      <w:bookmarkStart w:id="82" w:name="_Toc454977906"/>
+      <w:bookmarkStart w:id="83" w:name="_Toc372806280"/>
+      <w:bookmarkStart w:id="84" w:name="_Toc372807721"/>
+      <w:bookmarkStart w:id="85" w:name="_Toc372808302"/>
+      <w:bookmarkStart w:id="86" w:name="_Toc454977907"/>
       <w:bookmarkEnd w:id="75"/>
       <w:bookmarkEnd w:id="76"/>
       <w:bookmarkEnd w:id="77"/>
@@ -6311,10 +6520,10 @@
         <w:rPr/>
         <w:t xml:space="preserve">Geltungsreihenfolge</w:t>
       </w:r>
+      <w:bookmarkEnd w:id="79"/>
       <w:bookmarkEnd w:id="80"/>
       <w:bookmarkEnd w:id="81"/>
       <w:bookmarkEnd w:id="82"/>
-      <w:bookmarkEnd w:id="83"/>
     </w:p>
     <w:p>
       <w:pPr>
@@ -6499,10 +6708,10 @@
         <w:rPr/>
         <w:t xml:space="preserve">Angebotsbindung</w:t>
       </w:r>
+      <w:bookmarkEnd w:id="83"/>
       <w:bookmarkEnd w:id="84"/>
       <w:bookmarkEnd w:id="85"/>
       <w:bookmarkEnd w:id="86"/>
-      <w:bookmarkEnd w:id="87"/>
     </w:p>
     <w:sdt>
       <w:sdtPr>
@@ -6592,7 +6801,7 @@
         </w:rPr>
         <w:t xml:space="preserve">gerne unter der Rufnummer </w:t>
       </w:r>
-      <w:bookmarkStart w:id="88" w:name="Tel_FENI_Anwender1"/>
+      <w:bookmarkStart w:id="87" w:name="Tel_FENI_Anwender1"/>
       <w:r>
         <w:rPr>
           <w:rStyle w:val="Hervorhebung"/>
@@ -6603,7 +6812,7 @@
         </w:rPr>
         <w:t xml:space="preserve">0831-526 208-0</w:t>
       </w:r>
-      <w:bookmarkEnd w:id="88"/>
+      <w:bookmarkEnd w:id="87"/>
       <w:r>
         <w:rPr>
           <w:rStyle w:val="Hervorhebung"/>

</xml_diff>